<commit_message>
Adding empty file generation script.
</commit_message>
<xml_diff>
--- a/sample-text/ModernAndLegacyGeezSyllabaries.docx
+++ b/sample-text/ModernAndLegacyGeezSyllabaries.docx
@@ -14,6 +14,157 @@
           <w:lang w:val="am-ET"/>
         </w:rPr>
       </w:pPr>
+      <w:r>
+        <w:rPr>
+          <w:b/>
+          <w:bCs/>
+          <w:noProof/>
+          <w:sz w:val="48"/>
+          <w:szCs w:val="48"/>
+          <w14:ligatures w14:val="standardContextual"/>
+        </w:rPr>
+        <mc:AlternateContent>
+          <mc:Choice Requires="wps">
+            <w:drawing>
+              <wp:anchor distT="0" distB="0" distL="114300" distR="114300" simplePos="0" relativeHeight="251661312" behindDoc="0" locked="0" layoutInCell="1" allowOverlap="1" wp14:anchorId="4152CB17" wp14:editId="20460C8C">
+                <wp:simplePos x="0" y="0"/>
+                <wp:positionH relativeFrom="column">
+                  <wp:posOffset>4909771</wp:posOffset>
+                </wp:positionH>
+                <wp:positionV relativeFrom="paragraph">
+                  <wp:posOffset>91440</wp:posOffset>
+                </wp:positionV>
+                <wp:extent cx="1118381" cy="274320"/>
+                <wp:effectExtent l="0" t="0" r="0" b="0"/>
+                <wp:wrapNone/>
+                <wp:docPr id="816373093" name="Text Box 1"/>
+                <wp:cNvGraphicFramePr/>
+                <a:graphic xmlns:a="http://schemas.openxmlformats.org/drawingml/2006/main">
+                  <a:graphicData uri="http://schemas.microsoft.com/office/word/2010/wordprocessingShape">
+                    <wps:wsp>
+                      <wps:cNvSpPr txBox="1"/>
+                      <wps:spPr>
+                        <a:xfrm>
+                          <a:off x="0" y="0"/>
+                          <a:ext cx="1118381" cy="274320"/>
+                        </a:xfrm>
+                        <a:prstGeom prst="rect">
+                          <a:avLst/>
+                        </a:prstGeom>
+                        <a:noFill/>
+                        <a:ln w="6350">
+                          <a:noFill/>
+                        </a:ln>
+                      </wps:spPr>
+                      <wps:txbx>
+                        <w:txbxContent>
+                          <w:p>
+                            <w:r>
+                              <w:rPr>
+                                <w:b/>
+                                <w:bCs/>
+                              </w:rPr>
+                              <w:t>(</w:t>
+                            </w:r>
+                            <w:r>
+                              <w:rPr>
+                                <w:b/>
+                                <w:bCs/>
+                              </w:rPr>
+                              <w:t>379</w:t>
+                            </w:r>
+                            <w:r>
+                              <w:rPr>
+                                <w:b/>
+                                <w:bCs/>
+                              </w:rPr>
+                              <w:t xml:space="preserve"> </w:t>
+                            </w:r>
+                            <w:r>
+                              <w:rPr>
+                                <w:b/>
+                                <w:bCs/>
+                              </w:rPr>
+                              <w:t>Symbols</w:t>
+                            </w:r>
+                            <w:r>
+                              <w:rPr>
+                                <w:b/>
+                                <w:bCs/>
+                              </w:rPr>
+                              <w:t>)</w:t>
+                            </w:r>
+                          </w:p>
+                        </w:txbxContent>
+                      </wps:txbx>
+                      <wps:bodyPr rot="0" spcFirstLastPara="0" vertOverflow="overflow" horzOverflow="overflow" vert="horz" wrap="square" lIns="91440" tIns="45720" rIns="91440" bIns="45720" numCol="1" spcCol="0" rtlCol="0" fromWordArt="0" anchor="t" anchorCtr="0" forceAA="0" compatLnSpc="1">
+                        <a:prstTxWarp prst="textNoShape">
+                          <a:avLst/>
+                        </a:prstTxWarp>
+                        <a:noAutofit/>
+                      </wps:bodyPr>
+                    </wps:wsp>
+                  </a:graphicData>
+                </a:graphic>
+                <wp14:sizeRelH relativeFrom="margin">
+                  <wp14:pctWidth>0</wp14:pctWidth>
+                </wp14:sizeRelH>
+              </wp:anchor>
+            </w:drawing>
+          </mc:Choice>
+          <mc:Fallback>
+            <w:pict>
+              <v:shapetype w14:anchorId="4152CB17" id="_x0000_t202" coordsize="21600,21600" o:spt="202" path="m,l,21600r21600,l21600,xe">
+                <v:stroke joinstyle="miter"/>
+                <v:path gradientshapeok="t" o:connecttype="rect"/>
+              </v:shapetype>
+              <v:shape id="Text Box 1" o:spid="_x0000_s1026" type="#_x0000_t202" style="position:absolute;left:0;text-align:left;margin-left:386.6pt;margin-top:7.2pt;width:88.05pt;height:21.6pt;z-index:251661312;visibility:visible;mso-wrap-style:square;mso-width-percent:0;mso-wrap-distance-left:9pt;mso-wrap-distance-top:0;mso-wrap-distance-right:9pt;mso-wrap-distance-bottom:0;mso-position-horizontal:absolute;mso-position-horizontal-relative:text;mso-position-vertical:absolute;mso-position-vertical-relative:text;mso-width-percent:0;mso-width-relative:margin;v-text-anchor:top" o:gfxdata="UEsDBBQABgAIAAAAIQC2gziS/gAAAOEBAAATAAAAW0NvbnRlbnRfVHlwZXNdLnhtbJSRQU7DMBBF&#13;&#10;90jcwfIWJU67QAgl6YK0S0CoHGBkTxKLZGx5TGhvj5O2G0SRWNoz/78nu9wcxkFMGNg6quQqL6RA&#13;&#10;0s5Y6ir5vt9lD1JwBDIwOMJKHpHlpr69KfdHjyxSmriSfYz+USnWPY7AufNIadK6MEJMx9ApD/oD&#13;&#10;OlTrorhX2lFEilmcO2RdNtjC5xDF9pCuTyYBB5bi6bQ4syoJ3g9WQ0ymaiLzg5KdCXlKLjvcW893&#13;&#10;SUOqXwnz5DrgnHtJTxOsQfEKIT7DmDSUCaxw7Rqn8787ZsmRM9e2VmPeBN4uqYvTtW7jvijg9N/y&#13;&#10;JsXecLq0q+WD6m8AAAD//wMAUEsDBBQABgAIAAAAIQA4/SH/1gAAAJQBAAALAAAAX3JlbHMvLnJl&#13;&#10;bHOkkMFqwzAMhu+DvYPRfXGawxijTi+j0GvpHsDYimMaW0Yy2fr2M4PBMnrbUb/Q94l/f/hMi1qR&#13;&#10;JVI2sOt6UJgd+ZiDgffL8ekFlFSbvV0oo4EbChzGx4f9GRdb25HMsYhqlCwG5lrLq9biZkxWOiqY&#13;&#10;22YiTra2kYMu1l1tQD30/bPm3wwYN0x18gb45AdQl1tp5j/sFB2T0FQ7R0nTNEV3j6o9feQzro1i&#13;&#10;OWA14Fm+Q8a1a8+Bvu/d/dMb2JY5uiPbhG/ktn4cqGU/er3pcvwCAAD//wMAUEsDBBQABgAIAAAA&#13;&#10;IQD64PSwFgIAACwEAAAOAAAAZHJzL2Uyb0RvYy54bWysU11r2zAUfR/sPwi9L7aTtE1NnJK1ZAxC&#13;&#10;W0hHnxVZig2yriYpsbNfvyvZ+aDb09iLfOX7fc7R/KFrFDkI62rQBc1GKSVCcyhrvSvoj7fVlxkl&#13;&#10;zjNdMgVaFPQoHH1YfP40b00uxlCBKoUlWES7vDUFrbw3eZI4XomGuREYodEpwTbM49XuktKyFqs3&#13;&#10;Khmn6W3Sgi2NBS6cw79PvZMuYn0pBfcvUjrhiSoozubjaeO5DWeymLN8Z5mpaj6Mwf5hiobVGpue&#13;&#10;Sz0xz8je1n+UampuwYH0Iw5NAlLWXMQdcJss/bDNpmJGxF0QHGfOMLn/V5Y/Hzbm1RLffYUOCQyA&#13;&#10;tMblDn+GfTppm/DFSQn6EcLjGTbRecJDUpbNJrOMEo6+8d10Mo64JpdsY53/JqAhwSioRVoiWuyw&#13;&#10;dh47YugpJDTTsKqVitQoTdqC3k5u0phw9mCG0ph4mTVYvtt2wwJbKI+4l4Wecmf4qsbma+b8K7PI&#13;&#10;Ma6CuvUveEgF2AQGi5IK7K+//Q/xCD16KWlRMwV1P/fMCkrUd42k3GfTaRBZvExv7hAHYq8922uP&#13;&#10;3jePgLJE4HC6aIZ4r06mtNC8o7yXoSu6mObYu6D+ZD76Xsn4PLhYLmMQysowv9Ybw0PpAGeA9q17&#13;&#10;Z9YM+Htk7hlO6mL5Bxr62J6I5d6DrCNHAeAe1QF3lGSkbng+QfPX9xh1eeSL3wAAAP//AwBQSwME&#13;&#10;FAAGAAgAAAAhAI8mALTlAAAADgEAAA8AAABkcnMvZG93bnJldi54bWxMT8tOwzAQvCPxD9YicaMO&#13;&#10;adq0aZyqCqqQUDm09MLNid0kwl6H2G0DX89ygstIq5mdR74erWEXPfjOoYDHSQRMY+1Uh42A49v2&#13;&#10;YQHMB4lKGodawJf2sC5ub3KZKXfFvb4cQsPIBH0mBbQh9Bnnvm61lX7ieo3EndxgZaBzaLga5JXM&#13;&#10;reFxFM25lR1SQit7Xba6/jicrYCXcvsq91VsF9+mfN6dNv3n8X0mxP3d+LQi2KyABT2Gvw/43UD9&#13;&#10;oaBilTuj8swISNNpTFIikgQYCZbJcgqsEjBL58CLnP+fUfwAAAD//wMAUEsBAi0AFAAGAAgAAAAh&#13;&#10;ALaDOJL+AAAA4QEAABMAAAAAAAAAAAAAAAAAAAAAAFtDb250ZW50X1R5cGVzXS54bWxQSwECLQAU&#13;&#10;AAYACAAAACEAOP0h/9YAAACUAQAACwAAAAAAAAAAAAAAAAAvAQAAX3JlbHMvLnJlbHNQSwECLQAU&#13;&#10;AAYACAAAACEA+uD0sBYCAAAsBAAADgAAAAAAAAAAAAAAAAAuAgAAZHJzL2Uyb0RvYy54bWxQSwEC&#13;&#10;LQAUAAYACAAAACEAjyYAtOUAAAAOAQAADwAAAAAAAAAAAAAAAABwBAAAZHJzL2Rvd25yZXYueG1s&#13;&#10;UEsFBgAAAAAEAAQA8wAAAIIFAAAAAA==&#13;&#10;" filled="f" stroked="f" strokeweight=".5pt">
+                <v:textbox>
+                  <w:txbxContent>
+                    <w:p>
+                      <w:r>
+                        <w:rPr>
+                          <w:b/>
+                          <w:bCs/>
+                        </w:rPr>
+                        <w:t>(</w:t>
+                      </w:r>
+                      <w:r>
+                        <w:rPr>
+                          <w:b/>
+                          <w:bCs/>
+                        </w:rPr>
+                        <w:t>379</w:t>
+                      </w:r>
+                      <w:r>
+                        <w:rPr>
+                          <w:b/>
+                          <w:bCs/>
+                        </w:rPr>
+                        <w:t xml:space="preserve"> </w:t>
+                      </w:r>
+                      <w:r>
+                        <w:rPr>
+                          <w:b/>
+                          <w:bCs/>
+                        </w:rPr>
+                        <w:t>Symbols</w:t>
+                      </w:r>
+                      <w:r>
+                        <w:rPr>
+                          <w:b/>
+                          <w:bCs/>
+                        </w:rPr>
+                        <w:t>)</w:t>
+                      </w:r>
+                    </w:p>
+                  </w:txbxContent>
+                </v:textbox>
+              </v:shape>
+            </w:pict>
+          </mc:Fallback>
+        </mc:AlternateContent>
+      </w:r>
       <w:r>
         <w:rPr>
           <w:b/>
@@ -14570,10 +14721,101 @@
         <w:rPr>
           <w:b/>
           <w:bCs/>
+          <w:noProof/>
+          <w:sz w:val="48"/>
+          <w:szCs w:val="48"/>
+          <w14:ligatures w14:val="standardContextual"/>
+        </w:rPr>
+        <w:lastRenderedPageBreak/>
+        <mc:AlternateContent>
+          <mc:Choice Requires="wps">
+            <w:drawing>
+              <wp:anchor distT="0" distB="0" distL="114300" distR="114300" simplePos="0" relativeHeight="251659264" behindDoc="0" locked="0" layoutInCell="1" allowOverlap="1">
+                <wp:simplePos x="0" y="0"/>
+                <wp:positionH relativeFrom="column">
+                  <wp:posOffset>5160596</wp:posOffset>
+                </wp:positionH>
+                <wp:positionV relativeFrom="paragraph">
+                  <wp:posOffset>111760</wp:posOffset>
+                </wp:positionV>
+                <wp:extent cx="1041009" cy="274320"/>
+                <wp:effectExtent l="0" t="0" r="0" b="0"/>
+                <wp:wrapNone/>
+                <wp:docPr id="476815518" name="Text Box 1"/>
+                <wp:cNvGraphicFramePr/>
+                <a:graphic xmlns:a="http://schemas.openxmlformats.org/drawingml/2006/main">
+                  <a:graphicData uri="http://schemas.microsoft.com/office/word/2010/wordprocessingShape">
+                    <wps:wsp>
+                      <wps:cNvSpPr txBox="1"/>
+                      <wps:spPr>
+                        <a:xfrm>
+                          <a:off x="0" y="0"/>
+                          <a:ext cx="1041009" cy="274320"/>
+                        </a:xfrm>
+                        <a:prstGeom prst="rect">
+                          <a:avLst/>
+                        </a:prstGeom>
+                        <a:noFill/>
+                        <a:ln w="6350">
+                          <a:noFill/>
+                        </a:ln>
+                      </wps:spPr>
+                      <wps:txbx>
+                        <w:txbxContent>
+                          <w:p>
+                            <w:r>
+                              <w:rPr>
+                                <w:b/>
+                                <w:bCs/>
+                              </w:rPr>
+                              <w:t>(134 Letters)</w:t>
+                            </w:r>
+                          </w:p>
+                        </w:txbxContent>
+                      </wps:txbx>
+                      <wps:bodyPr rot="0" spcFirstLastPara="0" vertOverflow="overflow" horzOverflow="overflow" vert="horz" wrap="square" lIns="91440" tIns="45720" rIns="91440" bIns="45720" numCol="1" spcCol="0" rtlCol="0" fromWordArt="0" anchor="t" anchorCtr="0" forceAA="0" compatLnSpc="1">
+                        <a:prstTxWarp prst="textNoShape">
+                          <a:avLst/>
+                        </a:prstTxWarp>
+                        <a:noAutofit/>
+                      </wps:bodyPr>
+                    </wps:wsp>
+                  </a:graphicData>
+                </a:graphic>
+                <wp14:sizeRelH relativeFrom="margin">
+                  <wp14:pctWidth>0</wp14:pctWidth>
+                </wp14:sizeRelH>
+              </wp:anchor>
+            </w:drawing>
+          </mc:Choice>
+          <mc:Fallback>
+            <w:pict>
+              <v:shape id="_x0000_s1027" type="#_x0000_t202" style="position:absolute;left:0;text-align:left;margin-left:406.35pt;margin-top:8.8pt;width:81.95pt;height:21.6pt;z-index:251659264;visibility:visible;mso-wrap-style:square;mso-width-percent:0;mso-wrap-distance-left:9pt;mso-wrap-distance-top:0;mso-wrap-distance-right:9pt;mso-wrap-distance-bottom:0;mso-position-horizontal:absolute;mso-position-horizontal-relative:text;mso-position-vertical:absolute;mso-position-vertical-relative:text;mso-width-percent:0;mso-width-relative:margin;v-text-anchor:top" o:gfxdata="UEsDBBQABgAIAAAAIQC2gziS/gAAAOEBAAATAAAAW0NvbnRlbnRfVHlwZXNdLnhtbJSRQU7DMBBF&#13;&#10;90jcwfIWJU67QAgl6YK0S0CoHGBkTxKLZGx5TGhvj5O2G0SRWNoz/78nu9wcxkFMGNg6quQqL6RA&#13;&#10;0s5Y6ir5vt9lD1JwBDIwOMJKHpHlpr69KfdHjyxSmriSfYz+USnWPY7AufNIadK6MEJMx9ApD/oD&#13;&#10;OlTrorhX2lFEilmcO2RdNtjC5xDF9pCuTyYBB5bi6bQ4syoJ3g9WQ0ymaiLzg5KdCXlKLjvcW893&#13;&#10;SUOqXwnz5DrgnHtJTxOsQfEKIT7DmDSUCaxw7Rqn8787ZsmRM9e2VmPeBN4uqYvTtW7jvijg9N/y&#13;&#10;JsXecLq0q+WD6m8AAAD//wMAUEsDBBQABgAIAAAAIQA4/SH/1gAAAJQBAAALAAAAX3JlbHMvLnJl&#13;&#10;bHOkkMFqwzAMhu+DvYPRfXGawxijTi+j0GvpHsDYimMaW0Yy2fr2M4PBMnrbUb/Q94l/f/hMi1qR&#13;&#10;JVI2sOt6UJgd+ZiDgffL8ekFlFSbvV0oo4EbChzGx4f9GRdb25HMsYhqlCwG5lrLq9biZkxWOiqY&#13;&#10;22YiTra2kYMu1l1tQD30/bPm3wwYN0x18gb45AdQl1tp5j/sFB2T0FQ7R0nTNEV3j6o9feQzro1i&#13;&#10;OWA14Fm+Q8a1a8+Bvu/d/dMb2JY5uiPbhG/ktn4cqGU/er3pcvwCAAD//wMAUEsDBBQABgAIAAAA&#13;&#10;IQAd7NO5GAIAADMEAAAOAAAAZHJzL2Uyb0RvYy54bWysU1tv2yAUfp+0/4B4X+yk6c2KU2WtMk2K&#13;&#10;2krp1GeCIbYEHAYkdvbrd8DORd2epr3gg8/9+z5mD51WZC+cb8CUdDzKKRGGQ9WYbUl/vC2/3FHi&#13;&#10;AzMVU2BESQ/C04f550+z1hZiAjWoSjiCRYwvWlvSOgRbZJnntdDMj8AKg04JTrOAV7fNKsdarK5V&#13;&#10;Nsnzm6wFV1kHXHiPf596J52n+lIKHl6k9CIQVVKcLaTTpXMTz2w+Y8XWMVs3fBiD/cMUmjUGm55K&#13;&#10;PbHAyM41f5TSDXfgQYYRB52BlA0XaQfcZpx/2GZdMyvSLgiOtyeY/P8ry5/3a/vqSOi+QocERkBa&#13;&#10;6wuPP+M+nXQ6fnFSgn6E8HCCTXSB8JiUT8d5fk8JR9/kdno1Sbhm52zrfPgmQJNolNQhLQkttl/5&#13;&#10;gB0x9BgSmxlYNkolapQhbUlvrq7zlHDyYIYymHieNVqh23SkqS722EB1wPUc9Mx7y5cNzrBiPrwy&#13;&#10;h1TjRijf8IKHVIC9YLAoqcH9+tv/GI8MoJeSFqVTUv9zx5ygRH03yM39eDqNWkuX6fUtwkHcpWdz&#13;&#10;6TE7/QiozjE+FMuTGeODOprSgX5HlS9iV3Qxw7F3ScPRfAy9oPGVcLFYpCBUl2VhZdaWx9IR1Yjw&#13;&#10;W/fOnB1oCEjgMxxFxooPbPSxPR+LXQDZJKoizj2qA/yozMTg8Iqi9C/vKer81ue/AQAA//8DAFBL&#13;&#10;AwQUAAYACAAAACEA7EtbcOMAAAAOAQAADwAAAGRycy9kb3ducmV2LnhtbExPTU+DQBC9m/gfNmPi&#13;&#10;zS4lEZCyNA2mMTF6aO3F28BugcjOIrtt0V/veNLLZCbvzfso1rMdxNlMvnekYLmIQBhqnO6pVXB4&#13;&#10;295lIHxA0jg4Mgq+jId1eX1VYK7dhXbmvA+tYBHyOSroQhhzKX3TGYt+4UZDjB3dZDHwObVST3hh&#13;&#10;cTvIOIoSabEnduhwNFVnmo/9ySp4rravuKtjm30P1dPLcTN+Ht7vlbq9mR9XPDYrEMHM4e8Dfjtw&#13;&#10;fig5WO1OpL0YFGTLOGUqA2kCggkPacJLrSCJMpBlIf/XKH8AAAD//wMAUEsBAi0AFAAGAAgAAAAh&#13;&#10;ALaDOJL+AAAA4QEAABMAAAAAAAAAAAAAAAAAAAAAAFtDb250ZW50X1R5cGVzXS54bWxQSwECLQAU&#13;&#10;AAYACAAAACEAOP0h/9YAAACUAQAACwAAAAAAAAAAAAAAAAAvAQAAX3JlbHMvLnJlbHNQSwECLQAU&#13;&#10;AAYACAAAACEAHezTuRgCAAAzBAAADgAAAAAAAAAAAAAAAAAuAgAAZHJzL2Uyb0RvYy54bWxQSwEC&#13;&#10;LQAUAAYACAAAACEA7EtbcOMAAAAOAQAADwAAAAAAAAAAAAAAAAByBAAAZHJzL2Rvd25yZXYueG1s&#13;&#10;UEsFBgAAAAAEAAQA8wAAAIIFAAAAAA==&#13;&#10;" filled="f" stroked="f" strokeweight=".5pt">
+                <v:textbox>
+                  <w:txbxContent>
+                    <w:p>
+                      <w:r>
+                        <w:rPr>
+                          <w:b/>
+                          <w:bCs/>
+                        </w:rPr>
+                        <w:t>(134 Letters)</w:t>
+                      </w:r>
+                    </w:p>
+                  </w:txbxContent>
+                </v:textbox>
+              </v:shape>
+            </w:pict>
+          </mc:Fallback>
+        </mc:AlternateContent>
+      </w:r>
+      <w:r>
+        <w:rPr>
+          <w:b/>
+          <w:bCs/>
           <w:sz w:val="48"/>
           <w:szCs w:val="48"/>
         </w:rPr>
-        <w:lastRenderedPageBreak/>
         <w:t xml:space="preserve">The </w:t>
       </w:r>
       <w:r>
@@ -27240,6 +27482,15 @@
         </w:rPr>
         <w:t>F</w:t>
       </w:r>
+      <w:r>
+        <w:rPr>
+          <w:rFonts w:asciiTheme="minorHAnsi" w:hAnsiTheme="minorHAnsi" w:cstheme="minorHAnsi"/>
+          <w:b/>
+          <w:bCs/>
+          <w:color w:val="auto"/>
+        </w:rPr>
+        <w:t xml:space="preserve"> (326 Letters, 20 Numbers, 12 Punctuation Marks)</w:t>
+      </w:r>
     </w:p>
     <w:tbl>
       <w:tblPr>
@@ -43426,6 +43677,15 @@
         <w:lastRenderedPageBreak/>
         <w:t>Ethiopic Supplement U+1380 – U+139F</w:t>
       </w:r>
+      <w:r>
+        <w:rPr>
+          <w:rFonts w:asciiTheme="minorHAnsi" w:hAnsiTheme="minorHAnsi" w:cstheme="minorHAnsi"/>
+          <w:b/>
+          <w:bCs/>
+          <w:color w:val="auto"/>
+        </w:rPr>
+        <w:t xml:space="preserve"> (16 Letters, 10 Zaima Marks )</w:t>
+      </w:r>
     </w:p>
     <w:tbl>
       <w:tblPr>
@@ -45349,6 +45609,15 @@
         </w:rPr>
         <w:t>F</w:t>
       </w:r>
+      <w:r>
+        <w:rPr>
+          <w:rFonts w:asciiTheme="minorHAnsi" w:hAnsiTheme="minorHAnsi" w:cstheme="minorHAnsi"/>
+          <w:b/>
+          <w:bCs/>
+          <w:color w:val="auto"/>
+        </w:rPr>
+        <w:t xml:space="preserve"> (79 Letters)</w:t>
+      </w:r>
     </w:p>
     <w:tbl>
       <w:tblPr>
@@ -46779,7 +47048,6 @@
               <w:bottom w:val="single" w:sz="6" w:space="0" w:color="A2A9B1"/>
               <w:right w:val="single" w:sz="6" w:space="0" w:color="A2A9B1"/>
             </w:tcBorders>
-            <w:shd w:val="clear" w:color="auto" w:fill="FBE4D5" w:themeFill="accent2" w:themeFillTint="33"/>
             <w:tcMar>
               <w:top w:w="48" w:type="dxa"/>
               <w:left w:w="96" w:type="dxa"/>
@@ -46817,7 +47085,6 @@
               <w:bottom w:val="single" w:sz="6" w:space="0" w:color="A2A9B1"/>
               <w:right w:val="single" w:sz="6" w:space="0" w:color="A2A9B1"/>
             </w:tcBorders>
-            <w:shd w:val="clear" w:color="auto" w:fill="FBE4D5" w:themeFill="accent2" w:themeFillTint="33"/>
             <w:tcMar>
               <w:top w:w="48" w:type="dxa"/>
               <w:left w:w="96" w:type="dxa"/>
@@ -46855,7 +47122,6 @@
               <w:bottom w:val="single" w:sz="6" w:space="0" w:color="A2A9B1"/>
               <w:right w:val="single" w:sz="6" w:space="0" w:color="A2A9B1"/>
             </w:tcBorders>
-            <w:shd w:val="clear" w:color="auto" w:fill="FBE4D5" w:themeFill="accent2" w:themeFillTint="33"/>
             <w:tcMar>
               <w:top w:w="48" w:type="dxa"/>
               <w:left w:w="96" w:type="dxa"/>
@@ -46893,7 +47159,6 @@
               <w:bottom w:val="single" w:sz="6" w:space="0" w:color="A2A9B1"/>
               <w:right w:val="single" w:sz="6" w:space="0" w:color="A2A9B1"/>
             </w:tcBorders>
-            <w:shd w:val="clear" w:color="auto" w:fill="FBE4D5" w:themeFill="accent2" w:themeFillTint="33"/>
             <w:tcMar>
               <w:top w:w="48" w:type="dxa"/>
               <w:left w:w="96" w:type="dxa"/>
@@ -49750,16 +50015,7 @@
           <w:bCs/>
           <w:color w:val="auto"/>
         </w:rPr>
-        <w:t>Extended</w:t>
-      </w:r>
-      <w:r>
-        <w:rPr>
-          <w:rFonts w:asciiTheme="minorHAnsi" w:hAnsiTheme="minorHAnsi" w:cstheme="minorHAnsi"/>
-          <w:b/>
-          <w:bCs/>
-          <w:color w:val="auto"/>
-        </w:rPr>
-        <w:t>-A</w:t>
+        <w:t>Extended-A</w:t>
       </w:r>
       <w:r>
         <w:rPr>
@@ -49806,6 +50062,15 @@
         </w:rPr>
         <w:t>F</w:t>
       </w:r>
+      <w:r>
+        <w:rPr>
+          <w:rFonts w:asciiTheme="minorHAnsi" w:hAnsiTheme="minorHAnsi" w:cstheme="minorHAnsi"/>
+          <w:b/>
+          <w:bCs/>
+          <w:color w:val="auto"/>
+        </w:rPr>
+        <w:t xml:space="preserve"> (32 Letters)</w:t>
+      </w:r>
     </w:p>
     <w:tbl>
       <w:tblPr>
@@ -52272,16 +52537,7 @@
           <w:bCs/>
           <w:color w:val="auto"/>
         </w:rPr>
-        <w:t>Extended-</w:t>
-      </w:r>
-      <w:r>
-        <w:rPr>
-          <w:rFonts w:asciiTheme="minorHAnsi" w:hAnsiTheme="minorHAnsi" w:cstheme="minorHAnsi"/>
-          <w:b/>
-          <w:bCs/>
-          <w:color w:val="auto"/>
-        </w:rPr>
-        <w:t>B</w:t>
+        <w:t>Extended-B</w:t>
       </w:r>
       <w:r>
         <w:rPr>
@@ -52318,6 +52574,15 @@
           <w:color w:val="auto"/>
         </w:rPr>
         <w:t>1E7EF</w:t>
+      </w:r>
+      <w:r>
+        <w:rPr>
+          <w:rFonts w:asciiTheme="minorHAnsi" w:hAnsiTheme="minorHAnsi" w:cstheme="minorHAnsi"/>
+          <w:b/>
+          <w:bCs/>
+          <w:color w:val="auto"/>
+        </w:rPr>
+        <w:t xml:space="preserve"> (28 Letters)</w:t>
       </w:r>
     </w:p>
     <w:tbl>

</xml_diff>